<commit_message>
Bug fixes (#28), introduced a simplified way of initializing a client, improvements
</commit_message>
<xml_diff>
--- a/tests/data/SharePoint User Guide.docx
+++ b/tests/data/SharePoint User Guide.docx
@@ -824,20 +824,17 @@
 </file>
 
 <file path=customXml/item2.xml><?xml version="1.0" encoding="utf-8"?>
-<ct:contentTypeSchema xmlns:ct="http://schemas.microsoft.com/office/2006/metadata/contentType" xmlns:ma="http://schemas.microsoft.com/office/2006/metadata/properties/metaAttributes" ct:_="" ma:_="" ma:contentTypeName="Document" ma:contentTypeID="0x010100DD97CF2E7A6644409AB28992C0B0D9D4" ma:contentTypeVersion="3" ma:contentTypeDescription="Create a new document." ma:contentTypeScope="" ma:versionID="58480678be459888d04a97a1f9ea20ff">
-  <xsd:schema xmlns:xsd="http://www.w3.org/2001/XMLSchema" xmlns:xs="http://www.w3.org/2001/XMLSchema" xmlns:p="http://schemas.microsoft.com/office/2006/metadata/properties" xmlns:ns1="http://schemas.microsoft.com/sharepoint/v3" xmlns:ns2="20374415-dd16-4a75-b06a-87e8a026e147" targetNamespace="http://schemas.microsoft.com/office/2006/metadata/properties" ma:root="true" ma:fieldsID="ee1c5959181820e119eafc103009e7f8" ns1:_="" ns2:_="">
-    <xsd:import namespace="http://schemas.microsoft.com/sharepoint/v3"/>
-    <xsd:import namespace="20374415-dd16-4a75-b06a-87e8a026e147"/>
+<ct:contentTypeSchema xmlns:ct="http://schemas.microsoft.com/office/2006/metadata/contentType" xmlns:ma="http://schemas.microsoft.com/office/2006/metadata/properties/metaAttributes" ct:_="" ma:_="" ma:contentTypeName="Document" ma:contentTypeID="0x010100862DDAC965419B49964ECB926E4A2B68" ma:contentTypeVersion="2" ma:contentTypeDescription="Create a new document." ma:contentTypeScope="" ma:versionID="ed7c7e35fd860664f60a51b98d0abe86">
+  <xsd:schema xmlns:xsd="http://www.w3.org/2001/XMLSchema" xmlns:xs="http://www.w3.org/2001/XMLSchema" xmlns:p="http://schemas.microsoft.com/office/2006/metadata/properties" xmlns:ns2="c5fe8b40-0961-4053-899a-1701ac2cf15e" targetNamespace="http://schemas.microsoft.com/office/2006/metadata/properties" ma:root="true" ma:fieldsID="029852af8dfd40715003a34655fea85b" ns2:_="">
+    <xsd:import namespace="c5fe8b40-0961-4053-899a-1701ac2cf15e"/>
     <xsd:element name="properties">
       <xsd:complexType>
         <xsd:sequence>
           <xsd:element name="documentManagement">
             <xsd:complexType>
               <xsd:all>
-                <xsd:element ref="ns1:PublishingStartDate" minOccurs="0"/>
-                <xsd:element ref="ns1:PublishingExpirationDate" minOccurs="0"/>
-                <xsd:element ref="ns2:SharedWithUsers" minOccurs="0"/>
-                <xsd:element ref="ns2:SharedWithDetails" minOccurs="0"/>
+                <xsd:element ref="ns2:MediaServiceMetadata" minOccurs="0"/>
+                <xsd:element ref="ns2:MediaServiceFastMetadata" minOccurs="0"/>
               </xsd:all>
             </xsd:complexType>
           </xsd:element>
@@ -845,47 +842,17 @@
       </xsd:complexType>
     </xsd:element>
   </xsd:schema>
-  <xsd:schema xmlns:xsd="http://www.w3.org/2001/XMLSchema" xmlns:xs="http://www.w3.org/2001/XMLSchema" xmlns:dms="http://schemas.microsoft.com/office/2006/documentManagement/types" xmlns:pc="http://schemas.microsoft.com/office/infopath/2007/PartnerControls" targetNamespace="http://schemas.microsoft.com/sharepoint/v3" elementFormDefault="qualified">
+  <xsd:schema xmlns:xsd="http://www.w3.org/2001/XMLSchema" xmlns:xs="http://www.w3.org/2001/XMLSchema" xmlns:dms="http://schemas.microsoft.com/office/2006/documentManagement/types" xmlns:pc="http://schemas.microsoft.com/office/infopath/2007/PartnerControls" targetNamespace="c5fe8b40-0961-4053-899a-1701ac2cf15e" elementFormDefault="qualified">
     <xsd:import namespace="http://schemas.microsoft.com/office/2006/documentManagement/types"/>
     <xsd:import namespace="http://schemas.microsoft.com/office/infopath/2007/PartnerControls"/>
-    <xsd:element name="PublishingStartDate" ma:index="8" nillable="true" ma:displayName="Scheduling Start Date" ma:description="Scheduling Start Date is a site column created by the Publishing feature. It is used to specify the date and time on which this page will first appear to site visitors." ma:hidden="true" ma:internalName="PublishingStartDate">
+    <xsd:element name="MediaServiceMetadata" ma:index="8" nillable="true" ma:displayName="MediaServiceMetadata" ma:hidden="true" ma:internalName="MediaServiceMetadata" ma:readOnly="true">
       <xsd:simpleType>
-        <xsd:restriction base="dms:Unknown"/>
+        <xsd:restriction base="dms:Note"/>
       </xsd:simpleType>
     </xsd:element>
-    <xsd:element name="PublishingExpirationDate" ma:index="9" nillable="true" ma:displayName="Scheduling End Date" ma:description="Scheduling End Date is a site column created by the Publishing feature. It is used to specify the date and time on which this page will no longer appear to site visitors." ma:hidden="true" ma:internalName="PublishingExpirationDate">
+    <xsd:element name="MediaServiceFastMetadata" ma:index="9" nillable="true" ma:displayName="MediaServiceFastMetadata" ma:hidden="true" ma:internalName="MediaServiceFastMetadata" ma:readOnly="true">
       <xsd:simpleType>
-        <xsd:restriction base="dms:Unknown"/>
-      </xsd:simpleType>
-    </xsd:element>
-  </xsd:schema>
-  <xsd:schema xmlns:xsd="http://www.w3.org/2001/XMLSchema" xmlns:xs="http://www.w3.org/2001/XMLSchema" xmlns:dms="http://schemas.microsoft.com/office/2006/documentManagement/types" xmlns:pc="http://schemas.microsoft.com/office/infopath/2007/PartnerControls" targetNamespace="20374415-dd16-4a75-b06a-87e8a026e147" elementFormDefault="qualified">
-    <xsd:import namespace="http://schemas.microsoft.com/office/2006/documentManagement/types"/>
-    <xsd:import namespace="http://schemas.microsoft.com/office/infopath/2007/PartnerControls"/>
-    <xsd:element name="SharedWithUsers" ma:index="10" nillable="true" ma:displayName="Shared With" ma:description="" ma:internalName="SharedWithUsers" ma:readOnly="true">
-      <xsd:complexType>
-        <xsd:complexContent>
-          <xsd:extension base="dms:UserMulti">
-            <xsd:sequence>
-              <xsd:element name="UserInfo" minOccurs="0" maxOccurs="unbounded">
-                <xsd:complexType>
-                  <xsd:sequence>
-                    <xsd:element name="DisplayName" type="xsd:string" minOccurs="0"/>
-                    <xsd:element name="AccountId" type="dms:UserId" minOccurs="0" nillable="true"/>
-                    <xsd:element name="AccountType" type="xsd:string" minOccurs="0"/>
-                  </xsd:sequence>
-                </xsd:complexType>
-              </xsd:element>
-            </xsd:sequence>
-          </xsd:extension>
-        </xsd:complexContent>
-      </xsd:complexType>
-    </xsd:element>
-    <xsd:element name="SharedWithDetails" ma:index="11" nillable="true" ma:displayName="Shared With Details" ma:description="" ma:internalName="SharedWithDetails" ma:readOnly="true">
-      <xsd:simpleType>
-        <xsd:restriction base="dms:Note">
-          <xsd:maxLength value="255"/>
-        </xsd:restriction>
+        <xsd:restriction base="dms:Note"/>
       </xsd:simpleType>
     </xsd:element>
   </xsd:schema>
@@ -990,10 +957,7 @@
 
 <file path=customXml/item3.xml><?xml version="1.0" encoding="utf-8"?>
 <p:properties xmlns:p="http://schemas.microsoft.com/office/2006/metadata/properties" xmlns:xsi="http://www.w3.org/2001/XMLSchema-instance" xmlns:pc="http://schemas.microsoft.com/office/infopath/2007/PartnerControls">
-  <documentManagement>
-    <PublishingExpirationDate xmlns="http://schemas.microsoft.com/sharepoint/v3" xsi:nil="true"/>
-    <PublishingStartDate xmlns="http://schemas.microsoft.com/sharepoint/v3" xsi:nil="true"/>
-  </documentManagement>
+  <documentManagement/>
 </p:properties>
 </file>
 
@@ -1006,22 +970,7 @@
 </file>
 
 <file path=customXml/itemProps2.xml><?xml version="1.0" encoding="utf-8"?>
-<ds:datastoreItem xmlns:ds="http://schemas.openxmlformats.org/officeDocument/2006/customXml" ds:itemID="{B0AA4A1F-08EA-4245-8FE9-6CEB5A39CCD1}">
-  <ds:schemaRefs>
-    <ds:schemaRef ds:uri="http://schemas.microsoft.com/office/2006/metadata/contentType"/>
-    <ds:schemaRef ds:uri="http://schemas.microsoft.com/office/2006/metadata/properties/metaAttributes"/>
-    <ds:schemaRef ds:uri="http://www.w3.org/2001/XMLSchema"/>
-    <ds:schemaRef ds:uri="http://schemas.microsoft.com/office/2006/metadata/properties"/>
-    <ds:schemaRef ds:uri="http://schemas.microsoft.com/sharepoint/v3"/>
-    <ds:schemaRef ds:uri="20374415-dd16-4a75-b06a-87e8a026e147"/>
-    <ds:schemaRef ds:uri="http://schemas.microsoft.com/office/2006/documentManagement/types"/>
-    <ds:schemaRef ds:uri="http://schemas.microsoft.com/office/infopath/2007/PartnerControls"/>
-    <ds:schemaRef ds:uri="http://schemas.openxmlformats.org/package/2006/metadata/core-properties"/>
-    <ds:schemaRef ds:uri="http://purl.org/dc/elements/1.1/"/>
-    <ds:schemaRef ds:uri="http://purl.org/dc/terms/"/>
-    <ds:schemaRef ds:uri="http://schemas.microsoft.com/internal/obd"/>
-  </ds:schemaRefs>
-</ds:datastoreItem>
+<ds:datastoreItem xmlns:ds="http://schemas.openxmlformats.org/officeDocument/2006/customXml" ds:itemID="{A6199853-B5B8-429D-8B88-E50A3C3E6817}"/>
 </file>
 
 <file path=customXml/itemProps3.xml><?xml version="1.0" encoding="utf-8"?>

</xml_diff>